<commit_message>
Add disconnect part of ssmp in design doc update the schedule
</commit_message>
<xml_diff>
--- a/design/design.docx
+++ b/design/design.docx
@@ -86,75 +86,65 @@
       </w:pPr>
       <w:r>
         <w:rPr/>
-        <w:t xml:space="preserve">I like to name the protocol as SSMP – simple session manage protocol. </w:t>
-      </w:r>
-      <w:r>
-        <w:rPr/>
-        <w:t>The protocol includes 2 component – Server and Client. Server listens on a UDP socket. Client try to send out a hello packet with a magic number (a random integer of 48 bits). Server get the hello and send a hello packet back to client with the magic number as well as server's id (a maximal 32 bytes string). So the client get the hello packet and know a server responses his hello packets. And it then sent out a session request to server with the server's id. The server get the request and identify it's a request to him so it will assign a session id to client and include the session id in the reply to client. Then the client will reply with a confirm to server which mean the session is established.</w:t>
-      </w:r>
-    </w:p>
-    <w:p>
-      <w:pPr>
-        <w:pStyle w:val="style16"/>
-        <w:rPr/>
-      </w:pPr>
-      <w:r>
-        <w:rPr/>
-      </w:r>
-    </w:p>
-    <w:p>
-      <w:pPr>
-        <w:pStyle w:val="style16"/>
-        <w:rPr/>
-      </w:pPr>
-      <w:r>
-        <w:rPr/>
-        <w:pict>
-          <v:line from="109.4pt,32.05pt" id="shape_0" style="position:absolute" to="109.4pt,265.95pt">
+        <w:t>I like to name the protocol as SSMP – simple session manage protocol. The protocol includes 2 component – Server and Client. Server listens on a UDP socket. Client try to send out a hello packet with a magic number (a random integer of 64 bits). Server get the hello and send a hello packet back to client with the magic number as well as server's id (a maximal 32 bytes string). So the client get the hello packet and know a server responses his hello packets. And it then sent out a session request to server with the server's id. The server get the request and identify it's a request to him so it will assign a session id to client and include the session id in the reply to client. Then the client will reply with a confirm to server which mean the session is established.</w:t>
+      </w:r>
+    </w:p>
+    <w:p>
+      <w:pPr>
+        <w:pStyle w:val="style16"/>
+        <w:rPr/>
+      </w:pPr>
+      <w:r>
+        <w:rPr/>
+      </w:r>
+    </w:p>
+    <w:p>
+      <w:pPr>
+        <w:pStyle w:val="style16"/>
+        <w:rPr/>
+      </w:pPr>
+      <w:r>
+        <w:rPr/>
+        <w:pict>
+          <v:line from="109.4pt,32.05pt" id="shape_0" style="position:absolute" to="109.4pt,265.9pt">
             <v:stroke color="#3465af" endcap="flat" joinstyle="round"/>
             <v:fill detectmouseclick="t"/>
           </v:line>
         </w:pict>
         <w:pict>
-          <v:line from="362.15pt,31.3pt" id="shape_0" style="position:absolute" to="365.05pt,270.45pt">
+          <v:line from="362.15pt,31.3pt" id="shape_0" style="position:absolute" to="365pt,270.4pt">
             <v:stroke color="#3465af" endcap="flat" joinstyle="round"/>
             <v:fill detectmouseclick="t"/>
           </v:line>
         </w:pict>
         <w:pict>
-          <v:line from="113.9pt,56.8pt" id="shape_0" style="position:absolute" to="362.05pt,56.8pt">
+          <v:line from="113.9pt,56.8pt" id="shape_0" style="position:absolute" to="362pt,56.8pt">
             <v:stroke color="#3465af" endarrow="block" endarrowlength="medium" endarrowwidth="medium" endcap="flat" joinstyle="round"/>
             <v:fill detectmouseclick="t"/>
           </v:line>
         </w:pict>
         <w:pict>
-          <v:line from="109.4pt,131.8pt" id="shape_0" style="position:absolute" to="357.55pt,131.8pt">
+          <v:line from="109.4pt,131.8pt" id="shape_0" style="position:absolute" to="357.5pt,131.8pt">
             <v:stroke color="#3465af" endarrow="block" endarrowlength="medium" endarrowwidth="medium" endcap="flat" joinstyle="round"/>
             <v:fill detectmouseclick="t"/>
           </v:line>
         </w:pict>
         <w:pict>
-          <v:line from="113.9pt,170.8pt" id="shape_0" style="position:absolute" to="362.05pt,170.8pt">
+          <v:line from="113.9pt,170.8pt" id="shape_0" style="position:absolute" to="362pt,170.8pt">
             <v:stroke color="#3465af" endcap="flat" joinstyle="round" startarrow="block" startarrowlength="medium" startarrowwidth="medium"/>
             <v:fill detectmouseclick="t"/>
           </v:line>
         </w:pict>
         <w:pict>
-          <v:line from="109.4pt,215.05pt" id="shape_0" style="position:absolute" to="357.55pt,215.05pt">
+          <v:line from="109.4pt,215.05pt" id="shape_0" style="position:absolute" to="357.5pt,215.05pt">
             <v:stroke color="#3465af" endarrow="block" endarrowlength="medium" endarrowwidth="medium" endcap="flat" joinstyle="round"/>
             <v:fill detectmouseclick="t"/>
           </v:line>
         </w:pict>
-        <w:pict>
-          <v:line from="118.45pt,93.55pt" id="shape_0" style="position:absolute;flip:y" to="362.05pt,94.2pt">
-            <v:stroke color="#3465af" endcap="flat" joinstyle="round" startarrow="block" startarrowlength="medium" startarrowwidth="medium"/>
-            <v:fill detectmouseclick="t"/>
-          </v:line>
-        </w:pict>
-      </w:r>
-      <w:r>
-        <w:pict>
-          <v:rect fillcolor="#729FCF" strokecolor="#000000" strokeweight="0pt" style="position:absolute;width:71.95pt;height:32.2pt;margin-top:-0.15pt;margin-left:72.65pt">
+      </w:r>
+      <w:r>
+        <w:pict>
+          <v:rect fillcolor="#729FCF" strokecolor="#000000" strokeweight="0pt" style="position:absolute;width:71.95pt;height:32.2pt;margin-top:-0.1pt;margin-left:72.65pt">
             <v:textbox inset="7.2pt,3.6pt,7.2pt,3.6pt">
               <w:txbxContent>
                 <w:p>
@@ -166,6 +156,90 @@
                   <w:r>
                     <w:rPr/>
                     <w:t>Client</w:t>
+                  </w:r>
+                </w:p>
+              </w:txbxContent>
+            </v:textbox>
+          </v:rect>
+        </w:pict>
+      </w:r>
+      <w:r>
+        <w:pict>
+          <v:rect fillcolor="#FFFFFF" strokecolor="#000000" strokeweight="0pt" style="position:absolute;width:167.75pt;height:26.2pt;margin-top:111.55pt;margin-left:163.4pt">
+            <v:textbox inset="7.2pt,3.6pt,7.2pt,3.6pt">
+              <w:txbxContent>
+                <w:p>
+                  <w:pPr>
+                    <w:pStyle w:val="style23"/>
+                    <w:rPr/>
+                  </w:pPr>
+                  <w:r>
+                    <w:rPr/>
+                    <w:t xml:space="preserve">Session Request with </w:t>
+                  </w:r>
+                  <w:r>
+                    <w:rPr/>
+                    <w:t>session id</w:t>
+                  </w:r>
+                </w:p>
+              </w:txbxContent>
+            </v:textbox>
+          </v:rect>
+        </w:pict>
+      </w:r>
+      <w:r>
+        <w:pict>
+          <v:rect fillcolor="#FFFFFF" strokecolor="#000000" strokeweight="0pt" style="position:absolute;width:162.5pt;height:29.2pt;margin-top:147.55pt;margin-left:164.9pt">
+            <v:textbox inset="7.2pt,3.6pt,7.2pt,3.6pt">
+              <w:txbxContent>
+                <w:p>
+                  <w:pPr>
+                    <w:pStyle w:val="style23"/>
+                    <w:rPr/>
+                  </w:pPr>
+                  <w:r>
+                    <w:rPr/>
+                    <w:t>Session Reply with session id</w:t>
+                  </w:r>
+                </w:p>
+              </w:txbxContent>
+            </v:textbox>
+          </v:rect>
+        </w:pict>
+      </w:r>
+      <w:r>
+        <w:pict>
+          <v:rect fillcolor="#FFFFFF" strokecolor="#000000" strokeweight="0pt" style="position:absolute;width:175.25pt;height:25.45pt;margin-top:195.55pt;margin-left:156.65pt">
+            <v:textbox inset="7.2pt,3.6pt,7.2pt,3.6pt">
+              <w:txbxContent>
+                <w:p>
+                  <w:pPr>
+                    <w:pStyle w:val="style23"/>
+                    <w:rPr/>
+                  </w:pPr>
+                  <w:r>
+                    <w:rPr/>
+                    <w:t>Session Confirm with session id</w:t>
+                  </w:r>
+                </w:p>
+              </w:txbxContent>
+            </v:textbox>
+          </v:rect>
+        </w:pict>
+      </w:r>
+      <w:r>
+        <w:pict>
+          <v:rect fillcolor="#FFFFFF" strokecolor="#000000" strokeweight="0pt" style="position:absolute;width:101.2pt;height:22.45pt;margin-top:38.05pt;margin-left:182.9pt">
+            <v:textbox inset="7.2pt,3.6pt,7.2pt,3.6pt">
+              <w:txbxContent>
+                <w:p>
+                  <w:pPr>
+                    <w:pStyle w:val="style23"/>
+                    <w:rPr/>
+                  </w:pPr>
+                  <w:r>
+                    <w:rPr/>
+                    <w:t>Hello</w:t>
                   </w:r>
                 </w:p>
               </w:txbxContent>
@@ -196,26 +270,6 @@
       </w:r>
       <w:r>
         <w:pict>
-          <v:rect fillcolor="#FFFFFF" strokecolor="#000000" strokeweight="0pt" style="position:absolute;width:101.2pt;height:22.45pt;margin-top:38.05pt;margin-left:182.9pt">
-            <v:textbox inset="7.2pt,3.6pt,7.2pt,3.6pt">
-              <w:txbxContent>
-                <w:p>
-                  <w:pPr>
-                    <w:pStyle w:val="style23"/>
-                    <w:rPr/>
-                  </w:pPr>
-                  <w:r>
-                    <w:rPr/>
-                    <w:t>Hello</w:t>
-                  </w:r>
-                </w:p>
-              </w:txbxContent>
-            </v:textbox>
-          </v:rect>
-        </w:pict>
-      </w:r>
-      <w:r>
-        <w:pict>
           <v:rect fillcolor="#FFFFFF" strokecolor="#000000" strokeweight="0pt" style="position:absolute;width:116.2pt;height:25.45pt;margin-top:74.8pt;margin-left:170.15pt">
             <v:textbox inset="7.2pt,3.6pt,7.2pt,3.6pt">
               <w:txbxContent>
@@ -234,19 +288,158 @@
           </v:rect>
         </w:pict>
       </w:r>
-      <w:r>
-        <w:pict>
-          <v:rect fillcolor="#FFFFFF" strokecolor="#000000" strokeweight="0pt" style="position:absolute;width:140.95pt;height:26.2pt;margin-top:111.55pt;margin-left:163.4pt">
+    </w:p>
+    <w:p>
+      <w:pPr>
+        <w:pStyle w:val="style16"/>
+        <w:rPr/>
+      </w:pPr>
+      <w:r>
+        <w:rPr/>
+      </w:r>
+    </w:p>
+    <w:p>
+      <w:pPr>
+        <w:pStyle w:val="style16"/>
+        <w:rPr/>
+      </w:pPr>
+      <w:r>
+        <w:rPr/>
+      </w:r>
+    </w:p>
+    <w:p>
+      <w:pPr>
+        <w:pStyle w:val="style16"/>
+        <w:rPr/>
+      </w:pPr>
+      <w:r>
+        <w:rPr/>
+      </w:r>
+    </w:p>
+    <w:p>
+      <w:pPr>
+        <w:pStyle w:val="style16"/>
+        <w:rPr/>
+      </w:pPr>
+      <w:r>
+        <w:rPr/>
+        <w:pict>
+          <v:line from="114.8pt,9.15pt" id="shape_0" style="position:absolute;flip:x" to="358.35pt,9.7pt">
+            <v:stroke color="#3465af" endcap="flat" joinstyle="round" startarrow="block" startarrowlength="medium" startarrowwidth="medium"/>
+            <v:fill detectmouseclick="t"/>
+          </v:line>
+        </w:pict>
+      </w:r>
+    </w:p>
+    <w:p>
+      <w:pPr>
+        <w:pStyle w:val="style16"/>
+        <w:rPr/>
+      </w:pPr>
+      <w:r>
+        <w:rPr/>
+      </w:r>
+    </w:p>
+    <w:p>
+      <w:pPr>
+        <w:pStyle w:val="style16"/>
+        <w:rPr/>
+      </w:pPr>
+      <w:r>
+        <w:rPr/>
+      </w:r>
+    </w:p>
+    <w:p>
+      <w:pPr>
+        <w:pStyle w:val="style16"/>
+        <w:rPr/>
+      </w:pPr>
+      <w:r>
+        <w:rPr/>
+      </w:r>
+    </w:p>
+    <w:p>
+      <w:pPr>
+        <w:pStyle w:val="style16"/>
+        <w:rPr/>
+      </w:pPr>
+      <w:r>
+        <w:rPr/>
+      </w:r>
+    </w:p>
+    <w:p>
+      <w:pPr>
+        <w:pStyle w:val="style16"/>
+        <w:rPr/>
+      </w:pPr>
+      <w:r>
+        <w:rPr/>
+      </w:r>
+    </w:p>
+    <w:p>
+      <w:pPr>
+        <w:pStyle w:val="style16"/>
+        <w:rPr/>
+      </w:pPr>
+      <w:r>
+        <w:rPr/>
+      </w:r>
+    </w:p>
+    <w:p>
+      <w:pPr>
+        <w:pStyle w:val="style16"/>
+        <w:rPr/>
+      </w:pPr>
+      <w:r>
+        <w:rPr/>
+      </w:r>
+    </w:p>
+    <w:p>
+      <w:pPr>
+        <w:pStyle w:val="style16"/>
+        <w:rPr/>
+      </w:pPr>
+      <w:r>
+        <w:rPr/>
+      </w:r>
+    </w:p>
+    <w:p>
+      <w:pPr>
+        <w:pStyle w:val="style16"/>
+        <w:rPr/>
+      </w:pPr>
+      <w:r>
+        <w:rPr/>
+      </w:r>
+    </w:p>
+    <w:p>
+      <w:pPr>
+        <w:pStyle w:val="style16"/>
+        <w:rPr/>
+      </w:pPr>
+      <w:r>
+        <w:rPr/>
+        <w:pict>
+          <v:line from="113.9pt,56.8pt" id="shape_0" style="position:absolute" to="362pt,56.8pt">
+            <v:stroke color="#3465af" endarrow="block" endarrowlength="medium" endarrowwidth="medium" endcap="flat" joinstyle="round"/>
+            <v:fill detectmouseclick="t"/>
+          </v:line>
+        </w:pict>
+      </w:r>
+      <w:r>
+        <w:pict>
+          <v:rect fillcolor="#729FCF" strokecolor="#000000" strokeweight="0pt" style="position:absolute;width:71.95pt;height:32.2pt;margin-top:-0.1pt;margin-left:72.65pt">
             <v:textbox inset="7.2pt,3.6pt,7.2pt,3.6pt">
               <w:txbxContent>
                 <w:p>
                   <w:pPr>
                     <w:pStyle w:val="style23"/>
+                    <w:jc w:val="center"/>
                     <w:rPr/>
                   </w:pPr>
                   <w:r>
                     <w:rPr/>
-                    <w:t>Session Request with SID</w:t>
+                    <w:t>Client</w:t>
                   </w:r>
                 </w:p>
               </w:txbxContent>
@@ -256,17 +449,18 @@
       </w:r>
       <w:r>
         <w:pict>
-          <v:rect fillcolor="#FFFFFF" strokecolor="#000000" strokeweight="0pt" style="position:absolute;width:154.45pt;height:29.2pt;margin-top:147.55pt;margin-left:164.9pt">
+          <v:rect fillcolor="#729FCF" strokecolor="#000000" strokeweight="0pt" style="position:absolute;width:71.95pt;height:32.2pt;margin-top:-0.95pt;margin-left:325.4pt">
             <v:textbox inset="7.2pt,3.6pt,7.2pt,3.6pt">
               <w:txbxContent>
                 <w:p>
                   <w:pPr>
                     <w:pStyle w:val="style23"/>
+                    <w:jc w:val="center"/>
                     <w:rPr/>
                   </w:pPr>
                   <w:r>
                     <w:rPr/>
-                    <w:t>Session Reply with session id</w:t>
+                    <w:t>Server</w:t>
                   </w:r>
                 </w:p>
               </w:txbxContent>
@@ -276,7 +470,7 @@
       </w:r>
       <w:r>
         <w:pict>
-          <v:rect fillcolor="#FFFFFF" strokecolor="#000000" strokeweight="0pt" style="position:absolute;width:168.7pt;height:25.45pt;margin-top:195.55pt;margin-left:156.65pt">
+          <v:rect fillcolor="#FFFFFF" strokecolor="#000000" strokeweight="0pt" style="position:absolute;width:159.5pt;height:25.45pt;margin-top:74.8pt;margin-left:170.15pt">
             <v:textbox inset="7.2pt,3.6pt,7.2pt,3.6pt">
               <w:txbxContent>
                 <w:p>
@@ -286,7 +480,15 @@
                   </w:pPr>
                   <w:r>
                     <w:rPr/>
-                    <w:t>Session Confirm with session id</w:t>
+                    <w:t>Disconnect</w:t>
+                  </w:r>
+                  <w:r>
+                    <w:rPr/>
+                    <w:t xml:space="preserve"> with s</w:t>
+                  </w:r>
+                  <w:r>
+                    <w:rPr/>
+                    <w:t>ession id</w:t>
                   </w:r>
                 </w:p>
               </w:txbxContent>
@@ -302,78 +504,71 @@
       </w:pPr>
       <w:r>
         <w:rPr/>
-      </w:r>
-    </w:p>
-    <w:p>
-      <w:pPr>
-        <w:pStyle w:val="style16"/>
-        <w:rPr/>
-      </w:pPr>
-      <w:r>
-        <w:rPr/>
-      </w:r>
-    </w:p>
-    <w:p>
-      <w:pPr>
-        <w:pStyle w:val="style16"/>
-        <w:rPr/>
-      </w:pPr>
-      <w:r>
-        <w:rPr/>
-      </w:r>
-    </w:p>
-    <w:p>
-      <w:pPr>
-        <w:pStyle w:val="style16"/>
-        <w:rPr/>
-      </w:pPr>
-      <w:r>
-        <w:rPr/>
-      </w:r>
-    </w:p>
-    <w:p>
-      <w:pPr>
-        <w:pStyle w:val="style16"/>
-        <w:rPr/>
-      </w:pPr>
-      <w:r>
-        <w:rPr/>
-      </w:r>
-    </w:p>
-    <w:p>
-      <w:pPr>
-        <w:pStyle w:val="style16"/>
-        <w:rPr/>
-      </w:pPr>
-      <w:r>
-        <w:rPr/>
-      </w:r>
-    </w:p>
-    <w:p>
-      <w:pPr>
-        <w:pStyle w:val="style16"/>
-        <w:rPr/>
-      </w:pPr>
-      <w:r>
-        <w:rPr/>
-      </w:r>
-    </w:p>
-    <w:p>
-      <w:pPr>
-        <w:pStyle w:val="style16"/>
-        <w:rPr/>
-      </w:pPr>
-      <w:r>
-        <w:rPr/>
-      </w:r>
-    </w:p>
-    <w:p>
-      <w:pPr>
-        <w:pStyle w:val="style16"/>
-        <w:rPr/>
-      </w:pPr>
-      <w:r>
-        <w:rPr/>
+        <w:pict>
+          <v:line from="109.4pt,12.25pt" id="shape_0" style="position:absolute" to="109.4pt,130.25pt">
+            <v:stroke color="#3465af" endcap="flat" joinstyle="round"/>
+            <v:fill detectmouseclick="t"/>
+          </v:line>
+        </w:pict>
+        <w:pict>
+          <v:line from="362.15pt,11.5pt" id="shape_0" style="position:absolute" to="362.15pt,131pt">
+            <v:stroke color="#3465af" endcap="flat" joinstyle="round"/>
+            <v:fill detectmouseclick="t"/>
+          </v:line>
+        </w:pict>
+      </w:r>
+    </w:p>
+    <w:p>
+      <w:pPr>
+        <w:pStyle w:val="style16"/>
+        <w:rPr/>
+      </w:pPr>
+      <w:r>
+        <w:rPr/>
+      </w:r>
+      <w:r>
+        <w:pict>
+          <v:rect fillcolor="#FFFFFF" strokecolor="#000000" strokeweight="0pt" style="position:absolute;width:153.8pt;height:22.45pt;margin-top:-1.55pt;margin-left:166.1pt">
+            <v:textbox inset="7.2pt,3.6pt,7.2pt,3.6pt">
+              <w:txbxContent>
+                <w:p>
+                  <w:pPr>
+                    <w:pStyle w:val="style23"/>
+                    <w:rPr/>
+                  </w:pPr>
+                  <w:r>
+                    <w:rPr/>
+                    <w:t>Disconnect with session id</w:t>
+                  </w:r>
+                </w:p>
+              </w:txbxContent>
+            </v:textbox>
+          </v:rect>
+        </w:pict>
+      </w:r>
+    </w:p>
+    <w:p>
+      <w:pPr>
+        <w:pStyle w:val="style16"/>
+        <w:rPr/>
+      </w:pPr>
+      <w:r>
+        <w:rPr/>
+      </w:r>
+    </w:p>
+    <w:p>
+      <w:pPr>
+        <w:pStyle w:val="style16"/>
+        <w:rPr/>
+      </w:pPr>
+      <w:r>
+        <w:rPr/>
+        <w:pict>
+          <v:line from="112.45pt,12.4pt" id="shape_0" style="position:absolute;flip:x" to="362.1pt,12.7pt">
+            <v:stroke color="#3465af" endarrow="block" endarrowlength="medium" endarrowwidth="medium" endcap="flat" joinstyle="round" startarrow="block" startarrowlength="medium" startarrowwidth="medium"/>
+            <v:fill detectmouseclick="t"/>
+          </v:line>
+        </w:pict>
       </w:r>
     </w:p>
     <w:p>
@@ -442,11 +637,7 @@
         <w:t>Protocol name : 16 bytes</w:t>
         <w:tab/>
         <w:tab/>
-        <w:t xml:space="preserve">- </w:t>
-      </w:r>
-      <w:r>
-        <w:rPr/>
-        <w:t>ssmp v1</w:t>
+        <w:t>- ssmp v1</w:t>
       </w:r>
     </w:p>
     <w:p>
@@ -531,11 +722,7 @@
         <w:t>Protocol name : 16 bytes</w:t>
         <w:tab/>
         <w:tab/>
-        <w:t xml:space="preserve">- </w:t>
-      </w:r>
-      <w:r>
-        <w:rPr/>
-        <w:t>ssmp v1</w:t>
+        <w:t>- ssmp v1</w:t>
       </w:r>
     </w:p>
     <w:p>
@@ -622,11 +809,7 @@
         <w:t>Protocol name : 16 bytes</w:t>
         <w:tab/>
         <w:tab/>
-        <w:t xml:space="preserve">- </w:t>
-      </w:r>
-      <w:r>
-        <w:rPr/>
-        <w:t>ssmp v1</w:t>
+        <w:t>- ssmp v1</w:t>
       </w:r>
     </w:p>
     <w:p>
@@ -724,11 +907,7 @@
         <w:t>Protocol name : 16 bytes</w:t>
         <w:tab/>
         <w:tab/>
-        <w:t xml:space="preserve">- </w:t>
-      </w:r>
-      <w:r>
-        <w:rPr/>
-        <w:t>ssmp v1</w:t>
+        <w:t>- ssmp v1</w:t>
       </w:r>
     </w:p>
     <w:p>
@@ -769,6 +948,8 @@
         <w:pStyle w:val="style16"/>
         <w:rPr/>
       </w:pPr>
+      <w:bookmarkStart w:id="3" w:name="__DdeLink__118_665817292"/>
+      <w:bookmarkEnd w:id="3"/>
       <w:r>
         <w:rPr/>
         <w:t>Session ID: 4 bytes</w:t>
@@ -800,6 +981,109 @@
       </w:pPr>
       <w:r>
         <w:rPr/>
+        <w:t>Session Disconnect format:</w:t>
+      </w:r>
+    </w:p>
+    <w:p>
+      <w:pPr>
+        <w:pStyle w:val="style16"/>
+        <w:rPr/>
+      </w:pPr>
+      <w:r>
+        <w:rPr/>
+        <w:t>{</w:t>
+      </w:r>
+    </w:p>
+    <w:p>
+      <w:pPr>
+        <w:pStyle w:val="style16"/>
+        <w:rPr/>
+      </w:pPr>
+      <w:r>
+        <w:rPr/>
+        <w:t>Protocol name : 16 bytes</w:t>
+        <w:tab/>
+        <w:tab/>
+        <w:t>- ssmp v1</w:t>
+      </w:r>
+    </w:p>
+    <w:p>
+      <w:pPr>
+        <w:pStyle w:val="style16"/>
+        <w:rPr/>
+      </w:pPr>
+      <w:r>
+        <w:rPr/>
+        <w:t>Message name: 8 bytes</w:t>
+        <w:tab/>
+        <w:tab/>
+        <w:t>- “</w:t>
+      </w:r>
+      <w:r>
+        <w:rPr/>
+        <w:t>disconnect</w:t>
+      </w:r>
+      <w:r>
+        <w:rPr/>
+        <w:t>”</w:t>
+      </w:r>
+    </w:p>
+    <w:p>
+      <w:pPr>
+        <w:pStyle w:val="style16"/>
+        <w:rPr/>
+      </w:pPr>
+      <w:r>
+        <w:rPr/>
+        <w:t>End point magic number: 8 bytes</w:t>
+      </w:r>
+    </w:p>
+    <w:p>
+      <w:pPr>
+        <w:pStyle w:val="style16"/>
+        <w:rPr/>
+      </w:pPr>
+      <w:r>
+        <w:rPr/>
+        <w:t>Server ID: 32 bytes</w:t>
+      </w:r>
+    </w:p>
+    <w:p>
+      <w:pPr>
+        <w:pStyle w:val="style16"/>
+        <w:rPr/>
+      </w:pPr>
+      <w:r>
+        <w:rPr/>
+        <w:t>Session ID: 4 bytes</w:t>
+      </w:r>
+    </w:p>
+    <w:p>
+      <w:pPr>
+        <w:pStyle w:val="style16"/>
+        <w:rPr/>
+      </w:pPr>
+      <w:r>
+        <w:rPr/>
+        <w:t>}</w:t>
+      </w:r>
+    </w:p>
+    <w:p>
+      <w:pPr>
+        <w:pStyle w:val="style16"/>
+        <w:rPr/>
+      </w:pPr>
+      <w:r>
+        <w:rPr/>
+      </w:r>
+    </w:p>
+    <w:p>
+      <w:pPr>
+        <w:pStyle w:val="style16"/>
+        <w:rPr/>
+      </w:pPr>
+      <w:r>
+        <w:rPr/>
         <w:t>Client State machine:</w:t>
       </w:r>
     </w:p>
@@ -820,6 +1104,25 @@
       </w:pPr>
       <w:r>
         <w:rPr/>
+        <w:t>Established → disconnecting → Initial</w:t>
+      </w:r>
+    </w:p>
+    <w:p>
+      <w:pPr>
+        <w:pStyle w:val="style16"/>
+        <w:rPr/>
+      </w:pPr>
+      <w:r>
+        <w:rPr/>
+      </w:r>
+    </w:p>
+    <w:p>
+      <w:pPr>
+        <w:pStyle w:val="style16"/>
+        <w:rPr/>
+      </w:pPr>
+      <w:r>
+        <w:rPr/>
         <w:t>Server Session State machine:</w:t>
       </w:r>
     </w:p>
@@ -840,6 +1143,7 @@
       </w:pPr>
       <w:r>
         <w:rPr/>
+        <w:t>Established → Available</w:t>
       </w:r>
     </w:p>
     <w:p>

</xml_diff>